<commit_message>
Added missing question classifications (essential/enhanced)
</commit_message>
<xml_diff>
--- a/docs/labs/L02-GatesIC.docx
+++ b/docs/labs/L02-GatesIC.docx
@@ -1450,6 +1450,7 @@
       <w:r>
         <w:rPr>
           <w:rFonts w:asciiTheme="minorHAnsi" w:hAnsiTheme="minorHAnsi" w:cstheme="minorHAnsi"/>
+          <w:noProof/>
         </w:rPr>
         <w:drawing>
           <wp:inline distT="0" distB="0" distL="0" distR="0" wp14:anchorId="669B7C47" wp14:editId="45B55C3E">
@@ -15114,6 +15115,20 @@
       </w:pPr>
       <w:r>
         <w:rPr>
+          <w:rFonts w:ascii="Apple Color Emoji" w:hAnsi="Apple Color Emoji" w:cs="Apple Color Emoji"/>
+          <w:sz w:val="32"/>
+          <w:szCs w:val="32"/>
+        </w:rPr>
+        <w:t>🔑</w:t>
+      </w:r>
+      <w:r>
+        <w:rPr>
+          <w:rFonts w:asciiTheme="minorHAnsi" w:hAnsiTheme="minorHAnsi" w:cstheme="minorHAnsi"/>
+        </w:rPr>
+        <w:t xml:space="preserve"> </w:t>
+      </w:r>
+      <w:r>
+        <w:rPr>
           <w:rFonts w:asciiTheme="minorHAnsi" w:hAnsiTheme="minorHAnsi" w:cstheme="minorHAnsi"/>
         </w:rPr>
         <w:t>1</w:t>
@@ -15225,6 +15240,20 @@
       </w:pPr>
       <w:r>
         <w:rPr>
+          <w:rFonts w:ascii="Apple Color Emoji" w:hAnsi="Apple Color Emoji" w:cs="Apple Color Emoji"/>
+          <w:sz w:val="32"/>
+          <w:szCs w:val="32"/>
+        </w:rPr>
+        <w:t>🔑</w:t>
+      </w:r>
+      <w:r>
+        <w:rPr>
+          <w:rFonts w:asciiTheme="minorHAnsi" w:hAnsiTheme="minorHAnsi" w:cstheme="minorHAnsi"/>
+        </w:rPr>
+        <w:t xml:space="preserve"> </w:t>
+      </w:r>
+      <w:r>
+        <w:rPr>
           <w:rFonts w:asciiTheme="minorHAnsi" w:hAnsiTheme="minorHAnsi" w:cstheme="minorHAnsi"/>
         </w:rPr>
         <w:t>1</w:t>
@@ -15308,6 +15337,20 @@
       </w:pPr>
       <w:r>
         <w:rPr>
+          <w:rFonts w:ascii="Apple Color Emoji" w:hAnsi="Apple Color Emoji" w:cs="Apple Color Emoji"/>
+          <w:sz w:val="32"/>
+          <w:szCs w:val="32"/>
+        </w:rPr>
+        <w:t>🔑</w:t>
+      </w:r>
+      <w:r>
+        <w:rPr>
+          <w:rFonts w:asciiTheme="minorHAnsi" w:hAnsiTheme="minorHAnsi" w:cstheme="minorHAnsi"/>
+        </w:rPr>
+        <w:t xml:space="preserve"> </w:t>
+      </w:r>
+      <w:r>
+        <w:rPr>
           <w:rFonts w:asciiTheme="minorHAnsi" w:hAnsiTheme="minorHAnsi" w:cstheme="minorHAnsi"/>
         </w:rPr>
         <w:t>16.</w:t>
@@ -15342,6 +15385,20 @@
           <w:rFonts w:asciiTheme="minorHAnsi" w:hAnsiTheme="minorHAnsi" w:cstheme="minorHAnsi"/>
         </w:rPr>
       </w:pPr>
+      <w:r>
+        <w:rPr>
+          <w:rFonts w:ascii="Apple Color Emoji" w:hAnsi="Apple Color Emoji" w:cs="Apple Color Emoji"/>
+          <w:sz w:val="32"/>
+          <w:szCs w:val="32"/>
+        </w:rPr>
+        <w:t>🔑</w:t>
+      </w:r>
+      <w:r>
+        <w:rPr>
+          <w:rFonts w:asciiTheme="minorHAnsi" w:hAnsiTheme="minorHAnsi" w:cstheme="minorHAnsi"/>
+        </w:rPr>
+        <w:t xml:space="preserve"> </w:t>
+      </w:r>
       <w:r>
         <w:rPr>
           <w:rFonts w:asciiTheme="minorHAnsi" w:hAnsiTheme="minorHAnsi" w:cstheme="minorHAnsi"/>
@@ -15401,6 +15458,20 @@
       </w:pPr>
       <w:r>
         <w:rPr>
+          <w:rFonts w:ascii="Apple Color Emoji" w:hAnsi="Apple Color Emoji" w:cs="Apple Color Emoji"/>
+          <w:sz w:val="32"/>
+          <w:szCs w:val="32"/>
+        </w:rPr>
+        <w:t>🔑</w:t>
+      </w:r>
+      <w:r>
+        <w:rPr>
+          <w:rFonts w:asciiTheme="minorHAnsi" w:hAnsiTheme="minorHAnsi" w:cstheme="minorHAnsi"/>
+        </w:rPr>
+        <w:t xml:space="preserve"> </w:t>
+      </w:r>
+      <w:r>
+        <w:rPr>
           <w:rFonts w:asciiTheme="minorHAnsi" w:hAnsiTheme="minorHAnsi" w:cstheme="minorHAnsi"/>
         </w:rPr>
         <w:t>1</w:t>
@@ -15458,6 +15529,20 @@
       </w:pPr>
       <w:r>
         <w:rPr>
+          <w:rFonts w:ascii="Apple Color Emoji" w:hAnsi="Apple Color Emoji" w:cs="Apple Color Emoji"/>
+          <w:sz w:val="32"/>
+          <w:szCs w:val="32"/>
+        </w:rPr>
+        <w:t>🔑</w:t>
+      </w:r>
+      <w:r>
+        <w:rPr>
+          <w:rFonts w:asciiTheme="minorHAnsi" w:hAnsiTheme="minorHAnsi" w:cstheme="minorHAnsi"/>
+        </w:rPr>
+        <w:t xml:space="preserve"> </w:t>
+      </w:r>
+      <w:r>
+        <w:rPr>
           <w:rFonts w:asciiTheme="minorHAnsi" w:hAnsiTheme="minorHAnsi" w:cstheme="minorHAnsi"/>
         </w:rPr>
         <w:t>1</w:t>
@@ -15533,6 +15618,20 @@
       </w:pPr>
       <w:r>
         <w:rPr>
+          <w:rFonts w:ascii="Apple Color Emoji" w:hAnsi="Apple Color Emoji" w:cs="Apple Color Emoji"/>
+          <w:sz w:val="32"/>
+          <w:szCs w:val="32"/>
+        </w:rPr>
+        <w:t>🔑</w:t>
+      </w:r>
+      <w:r>
+        <w:rPr>
+          <w:rFonts w:asciiTheme="minorHAnsi" w:hAnsiTheme="minorHAnsi" w:cstheme="minorHAnsi"/>
+        </w:rPr>
+        <w:t xml:space="preserve"> </w:t>
+      </w:r>
+      <w:r>
+        <w:rPr>
           <w:rFonts w:asciiTheme="minorHAnsi" w:hAnsiTheme="minorHAnsi" w:cstheme="minorHAnsi"/>
         </w:rPr>
         <w:t>20</w:t>
@@ -15588,6 +15687,20 @@
           <w:rFonts w:asciiTheme="minorHAnsi" w:hAnsiTheme="minorHAnsi" w:cstheme="minorHAnsi"/>
         </w:rPr>
       </w:pPr>
+      <w:r>
+        <w:rPr>
+          <w:rFonts w:ascii="Apple Color Emoji" w:hAnsi="Apple Color Emoji" w:cs="Apple Color Emoji"/>
+          <w:sz w:val="32"/>
+          <w:szCs w:val="32"/>
+        </w:rPr>
+        <w:t>🔑</w:t>
+      </w:r>
+      <w:r>
+        <w:rPr>
+          <w:rFonts w:asciiTheme="minorHAnsi" w:hAnsiTheme="minorHAnsi" w:cstheme="minorHAnsi"/>
+        </w:rPr>
+        <w:t xml:space="preserve"> </w:t>
+      </w:r>
       <w:r>
         <w:rPr>
           <w:rFonts w:asciiTheme="minorHAnsi" w:hAnsiTheme="minorHAnsi" w:cstheme="minorHAnsi"/>
@@ -16204,7 +16317,14 @@
         <w:rPr>
           <w:rFonts w:asciiTheme="minorHAnsi" w:hAnsiTheme="minorHAnsi" w:cstheme="minorHAnsi"/>
         </w:rPr>
-        <w:t>X + Y + Z for all of the possible input combinations.  If it does, congratulations! You have just built a circuit that performs addition!!  I know… pretty cool!   If you aren’t quite getting the right results</w:t>
+        <w:t xml:space="preserve">X + Y + Z for all of the possible input combinations.  If it does, congratulations! You have </w:t>
+      </w:r>
+      <w:r>
+        <w:rPr>
+          <w:rFonts w:asciiTheme="minorHAnsi" w:hAnsiTheme="minorHAnsi" w:cstheme="minorHAnsi"/>
+        </w:rPr>
+        <w:lastRenderedPageBreak/>
+        <w:t>just built a circuit that performs addition!!  I know… pretty cool!   If you aren’t quite getting the right results</w:t>
       </w:r>
       <w:r>
         <w:rPr>
@@ -16262,7 +16382,6 @@
         <w:rPr>
           <w:rFonts w:asciiTheme="minorHAnsi" w:hAnsiTheme="minorHAnsi" w:cstheme="minorHAnsi"/>
         </w:rPr>
-        <w:lastRenderedPageBreak/>
         <w:br/>
       </w:r>
       <w:r>

</xml_diff>